<commit_message>
added merge fields to templates
</commit_message>
<xml_diff>
--- a/indigent_contrib_wash_state.docx
+++ b/indigent_contrib_wash_state.docx
@@ -98,170 +98,294 @@
           <w:szCs w:val="28"/>
         </w:rPr>
       </w:pPr>
+      <w:r>
+        <w:rPr>
+          <w:b/>
+          <w:sz w:val="28"/>
+          <w:szCs w:val="28"/>
+        </w:rPr>
+        <w:t xml:space="preserve">Number of people in Household: </w:t>
+      </w:r>
+      <w:r>
+        <w:rPr>
+          <w:sz w:val="28"/>
+          <w:szCs w:val="28"/>
+        </w:rPr>
+        <w:fldChar w:fldCharType="begin"/>
+      </w:r>
+      <w:r>
+        <w:rPr>
+          <w:sz w:val="28"/>
+          <w:szCs w:val="28"/>
+        </w:rPr>
+        <w:instrText xml:space="preserve"> MERGEFIELD house </w:instrText>
+      </w:r>
+      <w:r>
+        <w:rPr>
+          <w:sz w:val="28"/>
+          <w:szCs w:val="28"/>
+        </w:rPr>
+        <w:fldChar w:fldCharType="separate"/>
+      </w:r>
+      <w:r>
+        <w:rPr>
+          <w:noProof/>
+          <w:sz w:val="28"/>
+          <w:szCs w:val="28"/>
+        </w:rPr>
+        <w:t>«house»</w:t>
+      </w:r>
+      <w:r>
+        <w:rPr>
+          <w:sz w:val="28"/>
+          <w:szCs w:val="28"/>
+        </w:rPr>
+        <w:fldChar w:fldCharType="end"/>
+      </w:r>
+    </w:p>
+    <w:p>
+      <w:pPr>
+        <w:spacing w:line="480" w:lineRule="auto"/>
+        <w:rPr>
+          <w:sz w:val="28"/>
+          <w:szCs w:val="28"/>
+        </w:rPr>
+      </w:pPr>
+    </w:p>
+    <w:p>
+      <w:pPr>
+        <w:spacing w:line="480" w:lineRule="auto"/>
+        <w:rPr>
+          <w:sz w:val="28"/>
+          <w:szCs w:val="28"/>
+        </w:rPr>
+      </w:pPr>
+      <w:r>
+        <w:rPr>
+          <w:b/>
+          <w:sz w:val="28"/>
+          <w:szCs w:val="28"/>
+        </w:rPr>
+        <w:t>Amount of yearly income (in USD):</w:t>
+      </w:r>
+      <w:r>
+        <w:rPr>
+          <w:sz w:val="28"/>
+          <w:szCs w:val="28"/>
+        </w:rPr>
+        <w:t xml:space="preserve"> </w:t>
+      </w:r>
+      <w:r>
+        <w:rPr>
+          <w:sz w:val="28"/>
+          <w:szCs w:val="28"/>
+        </w:rPr>
+        <w:fldChar w:fldCharType="begin"/>
+      </w:r>
+      <w:r>
+        <w:rPr>
+          <w:sz w:val="28"/>
+          <w:szCs w:val="28"/>
+        </w:rPr>
+        <w:instrText xml:space="preserve"> MERGEFIELD income </w:instrText>
+      </w:r>
+      <w:r>
+        <w:rPr>
+          <w:sz w:val="28"/>
+          <w:szCs w:val="28"/>
+        </w:rPr>
+        <w:fldChar w:fldCharType="separate"/>
+      </w:r>
+      <w:r>
+        <w:rPr>
+          <w:noProof/>
+          <w:sz w:val="28"/>
+          <w:szCs w:val="28"/>
+        </w:rPr>
+        <w:t>«income»</w:t>
+      </w:r>
+      <w:r>
+        <w:rPr>
+          <w:sz w:val="28"/>
+          <w:szCs w:val="28"/>
+        </w:rPr>
+        <w:fldChar w:fldCharType="end"/>
+      </w:r>
+    </w:p>
+    <w:p>
+      <w:pPr>
+        <w:spacing w:line="480" w:lineRule="auto"/>
+        <w:rPr>
+          <w:sz w:val="28"/>
+          <w:szCs w:val="28"/>
+        </w:rPr>
+      </w:pPr>
+    </w:p>
+    <w:p>
+      <w:pPr>
+        <w:spacing w:line="480" w:lineRule="auto"/>
+        <w:rPr>
+          <w:sz w:val="28"/>
+          <w:szCs w:val="28"/>
+        </w:rPr>
+      </w:pPr>
+      <w:r>
+        <w:rPr>
+          <w:b/>
+          <w:sz w:val="28"/>
+          <w:szCs w:val="28"/>
+        </w:rPr>
+        <w:t xml:space="preserve">Currently receiving public assistance: </w:t>
+      </w:r>
+      <w:r>
+        <w:rPr>
+          <w:sz w:val="28"/>
+          <w:szCs w:val="28"/>
+        </w:rPr>
+        <w:fldChar w:fldCharType="begin"/>
+      </w:r>
+      <w:r>
+        <w:rPr>
+          <w:sz w:val="28"/>
+          <w:szCs w:val="28"/>
+        </w:rPr>
+        <w:instrText xml:space="preserve"> MERGEFIELD assist </w:instrText>
+      </w:r>
+      <w:r>
+        <w:rPr>
+          <w:sz w:val="28"/>
+          <w:szCs w:val="28"/>
+        </w:rPr>
+        <w:fldChar w:fldCharType="separate"/>
+      </w:r>
+      <w:r>
+        <w:rPr>
+          <w:noProof/>
+          <w:sz w:val="28"/>
+          <w:szCs w:val="28"/>
+        </w:rPr>
+        <w:t>«assist»</w:t>
+      </w:r>
+      <w:r>
+        <w:rPr>
+          <w:sz w:val="28"/>
+          <w:szCs w:val="28"/>
+        </w:rPr>
+        <w:fldChar w:fldCharType="end"/>
+      </w:r>
+    </w:p>
+    <w:p>
+      <w:pPr>
+        <w:spacing w:line="480" w:lineRule="auto"/>
+        <w:rPr>
+          <w:sz w:val="28"/>
+          <w:szCs w:val="28"/>
+        </w:rPr>
+      </w:pPr>
+    </w:p>
+    <w:p>
+      <w:pPr>
+        <w:spacing w:line="480" w:lineRule="auto"/>
+        <w:rPr>
+          <w:sz w:val="28"/>
+          <w:szCs w:val="28"/>
+        </w:rPr>
+      </w:pPr>
+      <w:r>
+        <w:rPr>
+          <w:b/>
+          <w:sz w:val="28"/>
+          <w:szCs w:val="28"/>
+        </w:rPr>
+        <w:t xml:space="preserve">Involuntarily committed to mental health facility: </w:t>
+      </w:r>
+      <w:r>
+        <w:rPr>
+          <w:sz w:val="28"/>
+          <w:szCs w:val="28"/>
+        </w:rPr>
+        <w:fldChar w:fldCharType="begin"/>
+      </w:r>
+      <w:r>
+        <w:rPr>
+          <w:sz w:val="28"/>
+          <w:szCs w:val="28"/>
+        </w:rPr>
+        <w:instrText xml:space="preserve"> MERGEFIELD commit </w:instrText>
+      </w:r>
+      <w:r>
+        <w:rPr>
+          <w:sz w:val="28"/>
+          <w:szCs w:val="28"/>
+        </w:rPr>
+        <w:fldChar w:fldCharType="separate"/>
+      </w:r>
+      <w:r>
+        <w:rPr>
+          <w:noProof/>
+          <w:sz w:val="28"/>
+          <w:szCs w:val="28"/>
+        </w:rPr>
+        <w:t>«commit»</w:t>
+      </w:r>
+      <w:r>
+        <w:rPr>
+          <w:sz w:val="28"/>
+          <w:szCs w:val="28"/>
+        </w:rPr>
+        <w:fldChar w:fldCharType="end"/>
+      </w:r>
+    </w:p>
+    <w:p>
+      <w:pPr>
+        <w:spacing w:line="480" w:lineRule="auto"/>
+        <w:rPr>
+          <w:sz w:val="28"/>
+          <w:szCs w:val="28"/>
+        </w:rPr>
+      </w:pPr>
+    </w:p>
+    <w:p>
+      <w:pPr>
+        <w:spacing w:line="480" w:lineRule="auto"/>
+        <w:rPr>
+          <w:sz w:val="28"/>
+          <w:szCs w:val="28"/>
+        </w:rPr>
+      </w:pPr>
+    </w:p>
+    <w:p>
+      <w:pPr>
+        <w:spacing w:line="480" w:lineRule="auto"/>
+        <w:rPr>
+          <w:sz w:val="28"/>
+          <w:szCs w:val="28"/>
+        </w:rPr>
+      </w:pPr>
+      <w:r>
+        <w:rPr>
+          <w:sz w:val="28"/>
+          <w:szCs w:val="28"/>
+        </w:rPr>
+        <w:t xml:space="preserve">You are </w:t>
+      </w:r>
+      <w:r>
+        <w:rPr>
+          <w:b/>
+          <w:sz w:val="28"/>
+          <w:szCs w:val="28"/>
+          <w:u w:val="single"/>
+        </w:rPr>
+        <w:t>INDIGENT AND ABLE TO CONTRIBUTE</w:t>
+      </w:r>
+      <w:r>
+        <w:rPr>
+          <w:sz w:val="28"/>
+          <w:szCs w:val="28"/>
+        </w:rPr>
+        <w:t>.</w:t>
+      </w:r>
       <w:bookmarkStart w:id="0" w:name="_GoBack"/>
-      <w:r>
-        <w:rPr>
-          <w:b/>
-          <w:sz w:val="28"/>
-          <w:szCs w:val="28"/>
-        </w:rPr>
-        <w:t xml:space="preserve">Number of people in Household: </w:t>
-      </w:r>
-      <w:r>
-        <w:rPr>
-          <w:sz w:val="28"/>
-          <w:szCs w:val="28"/>
-        </w:rPr>
-        <w:t>(house)</w:t>
-      </w:r>
-    </w:p>
-    <w:p>
-      <w:pPr>
-        <w:spacing w:line="480" w:lineRule="auto"/>
-        <w:rPr>
-          <w:sz w:val="28"/>
-          <w:szCs w:val="28"/>
-        </w:rPr>
-      </w:pPr>
-    </w:p>
-    <w:p>
-      <w:pPr>
-        <w:spacing w:line="480" w:lineRule="auto"/>
-        <w:rPr>
-          <w:sz w:val="28"/>
-          <w:szCs w:val="28"/>
-        </w:rPr>
-      </w:pPr>
-      <w:r>
-        <w:rPr>
-          <w:b/>
-          <w:sz w:val="28"/>
-          <w:szCs w:val="28"/>
-        </w:rPr>
-        <w:t>Amount of yearly income (in USD):</w:t>
-      </w:r>
-      <w:r>
-        <w:rPr>
-          <w:sz w:val="28"/>
-          <w:szCs w:val="28"/>
-        </w:rPr>
-        <w:t xml:space="preserve"> (income)</w:t>
-      </w:r>
-    </w:p>
-    <w:p>
-      <w:pPr>
-        <w:spacing w:line="480" w:lineRule="auto"/>
-        <w:rPr>
-          <w:sz w:val="28"/>
-          <w:szCs w:val="28"/>
-        </w:rPr>
-      </w:pPr>
-    </w:p>
-    <w:p>
-      <w:pPr>
-        <w:spacing w:line="480" w:lineRule="auto"/>
-        <w:rPr>
-          <w:sz w:val="28"/>
-          <w:szCs w:val="28"/>
-        </w:rPr>
-      </w:pPr>
-      <w:r>
-        <w:rPr>
-          <w:b/>
-          <w:sz w:val="28"/>
-          <w:szCs w:val="28"/>
-        </w:rPr>
-        <w:t xml:space="preserve">Currently receiving public assistance: </w:t>
-      </w:r>
-      <w:r>
-        <w:rPr>
-          <w:sz w:val="28"/>
-          <w:szCs w:val="28"/>
-        </w:rPr>
-        <w:t>(assist)</w:t>
-      </w:r>
-    </w:p>
-    <w:p>
-      <w:pPr>
-        <w:spacing w:line="480" w:lineRule="auto"/>
-        <w:rPr>
-          <w:sz w:val="28"/>
-          <w:szCs w:val="28"/>
-        </w:rPr>
-      </w:pPr>
-    </w:p>
-    <w:p>
-      <w:pPr>
-        <w:spacing w:line="480" w:lineRule="auto"/>
-        <w:rPr>
-          <w:sz w:val="28"/>
-          <w:szCs w:val="28"/>
-        </w:rPr>
-      </w:pPr>
-      <w:r>
-        <w:rPr>
-          <w:b/>
-          <w:sz w:val="28"/>
-          <w:szCs w:val="28"/>
-        </w:rPr>
-        <w:t xml:space="preserve">Involuntarily committed to mental health facility: </w:t>
-      </w:r>
-      <w:r>
-        <w:rPr>
-          <w:sz w:val="28"/>
-          <w:szCs w:val="28"/>
-        </w:rPr>
-        <w:t>(commit)</w:t>
-      </w:r>
-    </w:p>
-    <w:p>
-      <w:pPr>
-        <w:spacing w:line="480" w:lineRule="auto"/>
-        <w:rPr>
-          <w:sz w:val="28"/>
-          <w:szCs w:val="28"/>
-        </w:rPr>
-      </w:pPr>
-    </w:p>
-    <w:p>
-      <w:pPr>
-        <w:spacing w:line="480" w:lineRule="auto"/>
-        <w:rPr>
-          <w:sz w:val="28"/>
-          <w:szCs w:val="28"/>
-        </w:rPr>
-      </w:pPr>
-    </w:p>
-    <w:p>
-      <w:pPr>
-        <w:spacing w:line="480" w:lineRule="auto"/>
-        <w:rPr>
-          <w:sz w:val="28"/>
-          <w:szCs w:val="28"/>
-        </w:rPr>
-      </w:pPr>
-      <w:r>
-        <w:rPr>
-          <w:sz w:val="28"/>
-          <w:szCs w:val="28"/>
-        </w:rPr>
-        <w:t xml:space="preserve">You are </w:t>
-      </w:r>
-      <w:r>
-        <w:rPr>
-          <w:b/>
-          <w:sz w:val="28"/>
-          <w:szCs w:val="28"/>
-        </w:rPr>
-        <w:t>INDIGENT AND ABLE TO CONTRIBUTE</w:t>
-      </w:r>
-      <w:r>
-        <w:rPr>
-          <w:sz w:val="28"/>
-          <w:szCs w:val="28"/>
-        </w:rPr>
-        <w:t>.</w:t>
-      </w:r>
       <w:bookmarkEnd w:id="0"/>
     </w:p>
     <w:sectPr>

</xml_diff>

<commit_message>
added disclaimers to templates
</commit_message>
<xml_diff>
--- a/indigent_contrib_wash_state.docx
+++ b/indigent_contrib_wash_state.docx
@@ -48,6 +48,16 @@
         </w:rPr>
         <w:t>State-Appointed Counsel</w:t>
       </w:r>
+      <w:r>
+        <w:rPr>
+          <w:rStyle w:val="FootnoteReference"/>
+          <w:b/>
+          <w:sz w:val="40"/>
+          <w:szCs w:val="40"/>
+          <w:u w:val="single"/>
+        </w:rPr>
+        <w:footnoteReference w:id="1"/>
+      </w:r>
     </w:p>
     <w:p>
       <w:pPr>
@@ -385,8 +395,6 @@
         </w:rPr>
         <w:t>.</w:t>
       </w:r>
-      <w:bookmarkStart w:id="0" w:name="_GoBack"/>
-      <w:bookmarkEnd w:id="0"/>
     </w:p>
     <w:sectPr>
       <w:pgSz w:w="12240" w:h="15840"/>
@@ -396,6 +404,184 @@
     </w:sectPr>
   </w:body>
 </w:document>
+</file>
+
+<file path=word/endnotes.xml><?xml version="1.0" encoding="utf-8"?>
+<w:endnotes xmlns:wpc="http://schemas.microsoft.com/office/word/2010/wordprocessingCanvas" xmlns:cx="http://schemas.microsoft.com/office/drawing/2014/chartex" xmlns:cx1="http://schemas.microsoft.com/office/drawing/2015/9/8/chartex" xmlns:cx2="http://schemas.microsoft.com/office/drawing/2015/10/21/chartex" xmlns:cx3="http://schemas.microsoft.com/office/drawing/2016/5/9/chartex" xmlns:cx4="http://schemas.microsoft.com/office/drawing/2016/5/10/chartex" xmlns:cx5="http://schemas.microsoft.com/office/drawing/2016/5/11/chartex" xmlns:cx6="http://schemas.microsoft.com/office/drawing/2016/5/12/chartex" xmlns:cx7="http://schemas.microsoft.com/office/drawing/2016/5/13/chartex" xmlns:cx8="http://schemas.microsoft.com/office/drawing/2016/5/14/chartex" xmlns:mc="http://schemas.openxmlformats.org/markup-compatibility/2006" xmlns:aink="http://schemas.microsoft.com/office/drawing/2016/ink" xmlns:am3d="http://schemas.microsoft.com/office/drawing/2017/model3d" xmlns:o="urn:schemas-microsoft-com:office:office" xmlns:r="http://schemas.openxmlformats.org/officeDocument/2006/relationships" xmlns:m="http://schemas.openxmlformats.org/officeDocument/2006/math" xmlns:v="urn:schemas-microsoft-com:vml" xmlns:wp14="http://schemas.microsoft.com/office/word/2010/wordprocessingDrawing" xmlns:wp="http://schemas.openxmlformats.org/drawingml/2006/wordprocessingDrawing" xmlns:w10="urn:schemas-microsoft-com:office:word" xmlns:w="http://schemas.openxmlformats.org/wordprocessingml/2006/main" xmlns:w14="http://schemas.microsoft.com/office/word/2010/wordml" xmlns:w15="http://schemas.microsoft.com/office/word/2012/wordml" xmlns:w16cid="http://schemas.microsoft.com/office/word/2016/wordml/cid" xmlns:w16se="http://schemas.microsoft.com/office/word/2015/wordml/symex" xmlns:wpg="http://schemas.microsoft.com/office/word/2010/wordprocessingGroup" xmlns:wpi="http://schemas.microsoft.com/office/word/2010/wordprocessingInk" xmlns:wne="http://schemas.microsoft.com/office/word/2006/wordml" xmlns:wps="http://schemas.microsoft.com/office/word/2010/wordprocessingShape" mc:Ignorable="w14 w15 w16se w16cid wp14">
+  <w:endnote w:type="separator" w:id="-1">
+    <w:p>
+      <w:r>
+        <w:separator/>
+      </w:r>
+    </w:p>
+  </w:endnote>
+  <w:endnote w:type="continuationSeparator" w:id="0">
+    <w:p>
+      <w:r>
+        <w:continuationSeparator/>
+      </w:r>
+    </w:p>
+  </w:endnote>
+</w:endnotes>
+</file>
+
+<file path=word/footnotes.xml><?xml version="1.0" encoding="utf-8"?>
+<w:footnotes xmlns:wpc="http://schemas.microsoft.com/office/word/2010/wordprocessingCanvas" xmlns:cx="http://schemas.microsoft.com/office/drawing/2014/chartex" xmlns:cx1="http://schemas.microsoft.com/office/drawing/2015/9/8/chartex" xmlns:cx2="http://schemas.microsoft.com/office/drawing/2015/10/21/chartex" xmlns:cx3="http://schemas.microsoft.com/office/drawing/2016/5/9/chartex" xmlns:cx4="http://schemas.microsoft.com/office/drawing/2016/5/10/chartex" xmlns:cx5="http://schemas.microsoft.com/office/drawing/2016/5/11/chartex" xmlns:cx6="http://schemas.microsoft.com/office/drawing/2016/5/12/chartex" xmlns:cx7="http://schemas.microsoft.com/office/drawing/2016/5/13/chartex" xmlns:cx8="http://schemas.microsoft.com/office/drawing/2016/5/14/chartex" xmlns:mc="http://schemas.openxmlformats.org/markup-compatibility/2006" xmlns:aink="http://schemas.microsoft.com/office/drawing/2016/ink" xmlns:am3d="http://schemas.microsoft.com/office/drawing/2017/model3d" xmlns:o="urn:schemas-microsoft-com:office:office" xmlns:r="http://schemas.openxmlformats.org/officeDocument/2006/relationships" xmlns:m="http://schemas.openxmlformats.org/officeDocument/2006/math" xmlns:v="urn:schemas-microsoft-com:vml" xmlns:wp14="http://schemas.microsoft.com/office/word/2010/wordprocessingDrawing" xmlns:wp="http://schemas.openxmlformats.org/drawingml/2006/wordprocessingDrawing" xmlns:w10="urn:schemas-microsoft-com:office:word" xmlns:w="http://schemas.openxmlformats.org/wordprocessingml/2006/main" xmlns:w14="http://schemas.microsoft.com/office/word/2010/wordml" xmlns:w15="http://schemas.microsoft.com/office/word/2012/wordml" xmlns:w16cid="http://schemas.microsoft.com/office/word/2016/wordml/cid" xmlns:w16se="http://schemas.microsoft.com/office/word/2015/wordml/symex" xmlns:wpg="http://schemas.microsoft.com/office/word/2010/wordprocessingGroup" xmlns:wpi="http://schemas.microsoft.com/office/word/2010/wordprocessingInk" xmlns:wne="http://schemas.microsoft.com/office/word/2006/wordml" xmlns:wps="http://schemas.microsoft.com/office/word/2010/wordprocessingShape" mc:Ignorable="w14 w15 w16se w16cid wp14">
+  <w:footnote w:type="separator" w:id="-1">
+    <w:p>
+      <w:r>
+        <w:separator/>
+      </w:r>
+    </w:p>
+  </w:footnote>
+  <w:footnote w:type="continuationSeparator" w:id="0">
+    <w:p>
+      <w:r>
+        <w:continuationSeparator/>
+      </w:r>
+    </w:p>
+  </w:footnote>
+  <w:footnote w:id="1">
+    <w:p>
+      <w:pPr>
+        <w:pStyle w:val="NormalWeb"/>
+        <w:shd w:val="clear" w:color="auto" w:fill="FFFFFF"/>
+        <w:rPr>
+          <w:color w:val="000000" w:themeColor="text1"/>
+          <w:sz w:val="20"/>
+          <w:szCs w:val="20"/>
+        </w:rPr>
+      </w:pPr>
+      <w:r>
+        <w:rPr>
+          <w:rStyle w:val="FootnoteReference"/>
+          <w:color w:val="000000" w:themeColor="text1"/>
+          <w:sz w:val="20"/>
+          <w:szCs w:val="20"/>
+        </w:rPr>
+        <w:footnoteRef/>
+      </w:r>
+      <w:r>
+        <w:rPr>
+          <w:color w:val="000000" w:themeColor="text1"/>
+          <w:sz w:val="20"/>
+          <w:szCs w:val="20"/>
+        </w:rPr>
+        <w:t xml:space="preserve"> </w:t>
+      </w:r>
+      <w:bookmarkStart w:id="0" w:name="_GoBack"/>
+      <w:r>
+        <w:rPr>
+          <w:b/>
+          <w:bCs/>
+          <w:color w:val="000000" w:themeColor="text1"/>
+          <w:sz w:val="20"/>
+          <w:szCs w:val="20"/>
+        </w:rPr>
+        <w:t>This is a </w:t>
+      </w:r>
+      <w:hyperlink r:id="rId1" w:history="1">
+        <w:r>
+          <w:rPr>
+            <w:rStyle w:val="Hyperlink"/>
+            <w:b/>
+            <w:bCs/>
+            <w:color w:val="000000" w:themeColor="text1"/>
+            <w:sz w:val="20"/>
+            <w:szCs w:val="20"/>
+            <w:u w:val="none"/>
+          </w:rPr>
+          <w:t>class project</w:t>
+        </w:r>
+      </w:hyperlink>
+      <w:r>
+        <w:rPr>
+          <w:b/>
+          <w:bCs/>
+          <w:color w:val="000000" w:themeColor="text1"/>
+          <w:sz w:val="20"/>
+          <w:szCs w:val="20"/>
+        </w:rPr>
+        <w:t>.</w:t>
+      </w:r>
+      <w:r>
+        <w:rPr>
+          <w:bCs/>
+          <w:color w:val="000000" w:themeColor="text1"/>
+          <w:sz w:val="20"/>
+          <w:szCs w:val="20"/>
+        </w:rPr>
+        <w:t xml:space="preserve"> You should not rely on it as a source of legal information. </w:t>
+      </w:r>
+      <w:r>
+        <w:rPr>
+          <w:b/>
+          <w:bCs/>
+          <w:color w:val="000000" w:themeColor="text1"/>
+          <w:sz w:val="20"/>
+          <w:szCs w:val="20"/>
+        </w:rPr>
+        <w:t xml:space="preserve">It is </w:t>
+      </w:r>
+      <w:proofErr w:type="gramStart"/>
+      <w:r>
+        <w:rPr>
+          <w:b/>
+          <w:bCs/>
+          <w:color w:val="000000" w:themeColor="text1"/>
+          <w:sz w:val="20"/>
+          <w:szCs w:val="20"/>
+        </w:rPr>
+        <w:t>likely incomplete</w:t>
+      </w:r>
+      <w:proofErr w:type="gramEnd"/>
+      <w:r>
+        <w:rPr>
+          <w:b/>
+          <w:bCs/>
+          <w:color w:val="000000" w:themeColor="text1"/>
+          <w:sz w:val="20"/>
+          <w:szCs w:val="20"/>
+        </w:rPr>
+        <w:t>.</w:t>
+      </w:r>
+      <w:r>
+        <w:rPr>
+          <w:color w:val="000000" w:themeColor="text1"/>
+          <w:sz w:val="20"/>
+          <w:szCs w:val="20"/>
+        </w:rPr>
+        <w:t xml:space="preserve"> </w:t>
+      </w:r>
+      <w:r>
+        <w:rPr>
+          <w:color w:val="000000" w:themeColor="text1"/>
+          <w:sz w:val="20"/>
+          <w:szCs w:val="20"/>
+        </w:rPr>
+        <w:t>To determine whether a defendant is indigent under Washington state law, one must follow the </w:t>
+      </w:r>
+      <w:hyperlink r:id="rId2" w:tgtFrame="_blank" w:history="1">
+        <w:r>
+          <w:rPr>
+            <w:rStyle w:val="Hyperlink"/>
+            <w:color w:val="000000" w:themeColor="text1"/>
+            <w:sz w:val="20"/>
+            <w:szCs w:val="20"/>
+            <w:u w:val="none"/>
+          </w:rPr>
+          <w:t>appropriate statute.</w:t>
+        </w:r>
+      </w:hyperlink>
+      <w:bookmarkEnd w:id="0"/>
+    </w:p>
+    <w:p>
+      <w:pPr>
+        <w:pStyle w:val="FootnoteText"/>
+      </w:pPr>
+    </w:p>
+  </w:footnote>
+</w:footnotes>
 </file>
 
 <file path=word/styles.xml><?xml version="1.0" encoding="utf-8"?>
@@ -818,6 +1004,68 @@
     <w:semiHidden/>
     <w:unhideWhenUsed/>
   </w:style>
+  <w:style w:type="paragraph" w:styleId="FootnoteText">
+    <w:name w:val="footnote text"/>
+    <w:basedOn w:val="Normal"/>
+    <w:link w:val="FootnoteTextChar"/>
+    <w:uiPriority w:val="99"/>
+    <w:semiHidden/>
+    <w:unhideWhenUsed/>
+    <w:rsid w:val="004C73A9"/>
+    <w:rPr>
+      <w:sz w:val="20"/>
+      <w:szCs w:val="20"/>
+    </w:rPr>
+  </w:style>
+  <w:style w:type="character" w:customStyle="1" w:styleId="FootnoteTextChar">
+    <w:name w:val="Footnote Text Char"/>
+    <w:basedOn w:val="DefaultParagraphFont"/>
+    <w:link w:val="FootnoteText"/>
+    <w:uiPriority w:val="99"/>
+    <w:semiHidden/>
+    <w:rsid w:val="004C73A9"/>
+    <w:rPr>
+      <w:sz w:val="20"/>
+      <w:szCs w:val="20"/>
+    </w:rPr>
+  </w:style>
+  <w:style w:type="character" w:styleId="FootnoteReference">
+    <w:name w:val="footnote reference"/>
+    <w:basedOn w:val="DefaultParagraphFont"/>
+    <w:uiPriority w:val="99"/>
+    <w:semiHidden/>
+    <w:unhideWhenUsed/>
+    <w:rsid w:val="004C73A9"/>
+    <w:rPr>
+      <w:vertAlign w:val="superscript"/>
+    </w:rPr>
+  </w:style>
+  <w:style w:type="paragraph" w:styleId="NormalWeb">
+    <w:name w:val="Normal (Web)"/>
+    <w:basedOn w:val="Normal"/>
+    <w:uiPriority w:val="99"/>
+    <w:semiHidden/>
+    <w:unhideWhenUsed/>
+    <w:rsid w:val="004C73A9"/>
+    <w:pPr>
+      <w:spacing w:before="100" w:beforeAutospacing="1" w:after="100" w:afterAutospacing="1"/>
+    </w:pPr>
+    <w:rPr>
+      <w:rFonts w:ascii="Times New Roman" w:eastAsia="Times New Roman" w:hAnsi="Times New Roman" w:cs="Times New Roman"/>
+    </w:rPr>
+  </w:style>
+  <w:style w:type="character" w:styleId="Hyperlink">
+    <w:name w:val="Hyperlink"/>
+    <w:basedOn w:val="DefaultParagraphFont"/>
+    <w:uiPriority w:val="99"/>
+    <w:semiHidden/>
+    <w:unhideWhenUsed/>
+    <w:rsid w:val="004C73A9"/>
+    <w:rPr>
+      <w:color w:val="0000FF"/>
+      <w:u w:val="single"/>
+    </w:rPr>
+  </w:style>
 </w:styles>
 </file>
 

</xml_diff>